<commit_message>
Omissão do nome do produto
Omissão do nome do produto para constatar se o documento de visão está
preenchido adequadamente.
</commit_message>
<xml_diff>
--- a/Vision Leon entrevista Henrique.docx
+++ b/Vision Leon entrevista Henrique.docx
@@ -6,45 +6,31 @@
       <w:pPr>
         <w:pStyle w:val="Ttulo"/>
       </w:pPr>
-      <w:r>
-        <w:fldChar w:fldCharType="begin"/>
-      </w:r>
-      <w:r>
-        <w:instrText xml:space="preserve"> SUBJECT  \* MERGEFORMAT </w:instrText>
-      </w:r>
-      <w:r>
-        <w:fldChar w:fldCharType="separate"/>
-      </w:r>
-      <w:r>
-        <w:t>&lt;</w:t>
-      </w:r>
-      <w:r>
-        <w:t>Henrique</w:t>
-      </w:r>
-      <w:r>
-        <w:t xml:space="preserve"> </w:t>
-      </w:r>
-      <w:proofErr w:type="spellStart"/>
-      <w:r>
-        <w:t>Instagram</w:t>
-      </w:r>
-      <w:proofErr w:type="spellEnd"/>
-      <w:r>
-        <w:t>&gt;</w:t>
-      </w:r>
-      <w:r>
-        <w:fldChar w:fldCharType="end"/>
-      </w:r>
+      <w:fldSimple w:instr=" SUBJECT  \* MERGEFORMAT ">
+        <w:r>
+          <w:t>&lt;</w:t>
+        </w:r>
+        <w:r>
+          <w:t>Henrique</w:t>
+        </w:r>
+        <w:r>
+          <w:t xml:space="preserve"> </w:t>
+        </w:r>
+        <w:r>
+          <w:t>Projeto</w:t>
+        </w:r>
+        <w:r>
+          <w:t>&gt;</w:t>
+        </w:r>
+      </w:fldSimple>
     </w:p>
     <w:p>
       <w:pPr>
         <w:pStyle w:val="Ttulo"/>
       </w:pPr>
-      <w:proofErr w:type="spellStart"/>
       <w:r>
         <w:t>Visão</w:t>
       </w:r>
-      <w:proofErr w:type="spellEnd"/>
     </w:p>
     <w:p>
       <w:pPr>
@@ -108,283 +94,23 @@
         <w:ind w:left="720"/>
       </w:pPr>
       <w:r>
-        <w:t xml:space="preserve">Este </w:t>
-      </w:r>
-      <w:proofErr w:type="spellStart"/>
-      <w:r>
-        <w:t>documento</w:t>
-      </w:r>
-      <w:proofErr w:type="spellEnd"/>
-      <w:r>
-        <w:t xml:space="preserve"> tem </w:t>
-      </w:r>
-      <w:proofErr w:type="spellStart"/>
-      <w:r>
-        <w:t>por</w:t>
-      </w:r>
-      <w:proofErr w:type="spellEnd"/>
-      <w:r>
-        <w:t xml:space="preserve"> </w:t>
-      </w:r>
-      <w:proofErr w:type="spellStart"/>
-      <w:r>
-        <w:t>finalidade</w:t>
-      </w:r>
-      <w:proofErr w:type="spellEnd"/>
-      <w:r>
-        <w:t xml:space="preserve"> </w:t>
-      </w:r>
-      <w:proofErr w:type="spellStart"/>
-      <w:r>
-        <w:t>ter</w:t>
-      </w:r>
-      <w:proofErr w:type="spellEnd"/>
-      <w:r>
-        <w:t xml:space="preserve"> </w:t>
-      </w:r>
-      <w:proofErr w:type="spellStart"/>
-      <w:r>
-        <w:t>uma</w:t>
-      </w:r>
-      <w:proofErr w:type="spellEnd"/>
-      <w:r>
-        <w:t xml:space="preserve"> </w:t>
-      </w:r>
-      <w:proofErr w:type="spellStart"/>
-      <w:r>
-        <w:t>visão</w:t>
-      </w:r>
-      <w:proofErr w:type="spellEnd"/>
-      <w:r>
-        <w:t xml:space="preserve"> das </w:t>
-      </w:r>
-      <w:proofErr w:type="spellStart"/>
-      <w:r>
-        <w:t>dificuldades</w:t>
-      </w:r>
-      <w:proofErr w:type="spellEnd"/>
-      <w:r>
-        <w:t xml:space="preserve"> </w:t>
-      </w:r>
-      <w:proofErr w:type="spellStart"/>
-      <w:r>
-        <w:t>em</w:t>
-      </w:r>
-      <w:proofErr w:type="spellEnd"/>
-      <w:r>
-        <w:t xml:space="preserve"> </w:t>
-      </w:r>
-      <w:proofErr w:type="spellStart"/>
-      <w:r>
-        <w:t>relação</w:t>
-      </w:r>
-      <w:proofErr w:type="spellEnd"/>
-      <w:r>
-        <w:t xml:space="preserve"> </w:t>
-      </w:r>
-      <w:proofErr w:type="spellStart"/>
-      <w:r>
-        <w:t>ao</w:t>
-      </w:r>
-      <w:proofErr w:type="spellEnd"/>
-      <w:r>
-        <w:t xml:space="preserve"> </w:t>
-      </w:r>
-      <w:proofErr w:type="spellStart"/>
-      <w:r>
-        <w:t>compartilhamento</w:t>
-      </w:r>
-      <w:proofErr w:type="spellEnd"/>
-      <w:r>
-        <w:t xml:space="preserve"> de </w:t>
-      </w:r>
-      <w:proofErr w:type="spellStart"/>
-      <w:r>
-        <w:t>arquivos</w:t>
-      </w:r>
-      <w:proofErr w:type="spellEnd"/>
-      <w:r>
-        <w:t xml:space="preserve"> de </w:t>
-      </w:r>
-      <w:proofErr w:type="spellStart"/>
-      <w:r>
-        <w:t>imagem</w:t>
-      </w:r>
-      <w:proofErr w:type="spellEnd"/>
-      <w:r>
-        <w:t xml:space="preserve"> entre </w:t>
-      </w:r>
-      <w:proofErr w:type="spellStart"/>
-      <w:r>
-        <w:t>usuários</w:t>
-      </w:r>
-      <w:proofErr w:type="spellEnd"/>
-      <w:r>
-        <w:t xml:space="preserve"> de </w:t>
-      </w:r>
-      <w:proofErr w:type="spellStart"/>
-      <w:r>
-        <w:t>dispositivo</w:t>
-      </w:r>
-      <w:r>
-        <w:t>s</w:t>
-      </w:r>
-      <w:proofErr w:type="spellEnd"/>
-      <w:r>
-        <w:t xml:space="preserve"> mobile´s, </w:t>
-      </w:r>
-      <w:proofErr w:type="spellStart"/>
-      <w:r>
-        <w:t>este</w:t>
-      </w:r>
-      <w:proofErr w:type="spellEnd"/>
-      <w:r>
-        <w:t xml:space="preserve"> </w:t>
-      </w:r>
-      <w:proofErr w:type="spellStart"/>
-      <w:r>
-        <w:t>projeto</w:t>
-      </w:r>
-      <w:proofErr w:type="spellEnd"/>
-      <w:r>
-        <w:t xml:space="preserve"> </w:t>
-      </w:r>
-      <w:proofErr w:type="spellStart"/>
-      <w:r>
-        <w:t>propõe</w:t>
-      </w:r>
-      <w:proofErr w:type="spellEnd"/>
-      <w:r>
-        <w:t xml:space="preserve"> </w:t>
-      </w:r>
-      <w:proofErr w:type="spellStart"/>
-      <w:r>
-        <w:t>uma</w:t>
-      </w:r>
-      <w:proofErr w:type="spellEnd"/>
-      <w:r>
-        <w:t xml:space="preserve"> </w:t>
-      </w:r>
-      <w:proofErr w:type="spellStart"/>
-      <w:r>
-        <w:t>solução</w:t>
-      </w:r>
-      <w:proofErr w:type="spellEnd"/>
-      <w:r>
-        <w:t xml:space="preserve"> </w:t>
-      </w:r>
-      <w:proofErr w:type="spellStart"/>
-      <w:r>
-        <w:t>que</w:t>
-      </w:r>
-      <w:proofErr w:type="spellEnd"/>
-      <w:r>
-        <w:t xml:space="preserve"> </w:t>
-      </w:r>
-      <w:proofErr w:type="spellStart"/>
-      <w:r>
-        <w:t>possa</w:t>
-      </w:r>
-      <w:proofErr w:type="spellEnd"/>
-      <w:r>
-        <w:t xml:space="preserve"> </w:t>
-      </w:r>
-      <w:proofErr w:type="spellStart"/>
-      <w:r>
-        <w:t>atender</w:t>
-      </w:r>
-      <w:proofErr w:type="spellEnd"/>
-      <w:r>
-        <w:t xml:space="preserve"> </w:t>
-      </w:r>
-      <w:r>
-        <w:t xml:space="preserve">à </w:t>
-      </w:r>
-      <w:proofErr w:type="spellStart"/>
-      <w:r>
-        <w:t>demanda</w:t>
-      </w:r>
-      <w:proofErr w:type="spellEnd"/>
-      <w:r>
-        <w:t xml:space="preserve"> do </w:t>
-      </w:r>
-      <w:proofErr w:type="spellStart"/>
-      <w:r>
-        <w:t>nosso</w:t>
-      </w:r>
-      <w:proofErr w:type="spellEnd"/>
-      <w:r>
-        <w:t xml:space="preserve"> </w:t>
-      </w:r>
-      <w:proofErr w:type="spellStart"/>
-      <w:r>
-        <w:t>cliente</w:t>
-      </w:r>
-      <w:proofErr w:type="spellEnd"/>
-      <w:r>
-        <w:t xml:space="preserve">, </w:t>
-      </w:r>
-      <w:proofErr w:type="spellStart"/>
-      <w:r>
-        <w:t>criando</w:t>
-      </w:r>
-      <w:proofErr w:type="spellEnd"/>
-      <w:r>
-        <w:t xml:space="preserve">-se </w:t>
-      </w:r>
-      <w:proofErr w:type="spellStart"/>
-      <w:r>
-        <w:t>assim</w:t>
-      </w:r>
-      <w:proofErr w:type="spellEnd"/>
-      <w:r>
-        <w:t xml:space="preserve">, </w:t>
-      </w:r>
-      <w:proofErr w:type="spellStart"/>
-      <w:r>
-        <w:t>uma</w:t>
-      </w:r>
-      <w:proofErr w:type="spellEnd"/>
-      <w:r>
-        <w:t xml:space="preserve"> </w:t>
-      </w:r>
-      <w:proofErr w:type="spellStart"/>
-      <w:r>
-        <w:t>aplicação</w:t>
-      </w:r>
-      <w:proofErr w:type="spellEnd"/>
-      <w:r>
-        <w:t xml:space="preserve"> </w:t>
-      </w:r>
-      <w:proofErr w:type="spellStart"/>
-      <w:r>
-        <w:t>que</w:t>
-      </w:r>
-      <w:proofErr w:type="spellEnd"/>
-      <w:r>
-        <w:t xml:space="preserve"> </w:t>
-      </w:r>
-      <w:proofErr w:type="spellStart"/>
-      <w:r>
-        <w:t>compartilha</w:t>
-      </w:r>
-      <w:proofErr w:type="spellEnd"/>
-      <w:r>
-        <w:t xml:space="preserve"> </w:t>
-      </w:r>
-      <w:proofErr w:type="spellStart"/>
-      <w:r>
-        <w:t>estes</w:t>
-      </w:r>
-      <w:proofErr w:type="spellEnd"/>
-      <w:r>
-        <w:t xml:space="preserve"> </w:t>
-      </w:r>
-      <w:proofErr w:type="spellStart"/>
-      <w:r>
-        <w:t>documentos</w:t>
-      </w:r>
-      <w:proofErr w:type="spellEnd"/>
+        <w:t>Este documento tem por finalidade ter uma visão das dificuldades em relação ao compartilhamento de arquivos de imagem entre usuários de dispositivo</w:t>
+      </w:r>
+      <w:r>
+        <w:t>s mobile´s, este projeto propõe</w:t>
+      </w:r>
+      <w:r>
+        <w:t xml:space="preserve"> uma solução que possa atender </w:t>
+      </w:r>
+      <w:r>
+        <w:t xml:space="preserve">à demanda do </w:t>
+      </w:r>
+      <w:r>
+        <w:t>nosso cliente</w:t>
+      </w:r>
+      <w:r>
+        <w:t>, criando-se assim, uma aplicação que compartilha estes documentos</w:t>
+      </w:r>
       <w:r>
         <w:t>.</w:t>
       </w:r>
@@ -475,72 +201,15 @@
             <w:pPr>
               <w:pStyle w:val="InfoBlue"/>
             </w:pPr>
-            <w:proofErr w:type="spellStart"/>
-            <w:r>
-              <w:t>Não</w:t>
-            </w:r>
-            <w:proofErr w:type="spellEnd"/>
-            <w:r>
-              <w:t xml:space="preserve"> </w:t>
-            </w:r>
-            <w:proofErr w:type="spellStart"/>
-            <w:r>
-              <w:t>poder</w:t>
-            </w:r>
-            <w:proofErr w:type="spellEnd"/>
-            <w:r>
-              <w:t xml:space="preserve"> </w:t>
-            </w:r>
-            <w:proofErr w:type="spellStart"/>
-            <w:r>
-              <w:t>compartilhar</w:t>
-            </w:r>
-            <w:proofErr w:type="spellEnd"/>
-            <w:r>
-              <w:t xml:space="preserve"> </w:t>
-            </w:r>
-            <w:proofErr w:type="spellStart"/>
-            <w:r>
-              <w:t>em</w:t>
-            </w:r>
-            <w:proofErr w:type="spellEnd"/>
-            <w:r>
-              <w:t xml:space="preserve"> </w:t>
-            </w:r>
-            <w:proofErr w:type="spellStart"/>
-            <w:r>
-              <w:t>rede</w:t>
-            </w:r>
-            <w:proofErr w:type="spellEnd"/>
-            <w:r>
-              <w:t xml:space="preserve"> </w:t>
-            </w:r>
-            <w:proofErr w:type="spellStart"/>
-            <w:r>
-              <w:t>imagens</w:t>
-            </w:r>
-            <w:proofErr w:type="spellEnd"/>
-            <w:r>
-              <w:t xml:space="preserve"> com </w:t>
-            </w:r>
-            <w:proofErr w:type="spellStart"/>
-            <w:r>
-              <w:t>dispositivos</w:t>
-            </w:r>
-            <w:proofErr w:type="spellEnd"/>
-            <w:r>
-              <w:t xml:space="preserve"> </w:t>
-            </w:r>
-            <w:proofErr w:type="spellStart"/>
-            <w:r>
-              <w:t>móveis</w:t>
-            </w:r>
-            <w:proofErr w:type="spellEnd"/>
-            <w:proofErr w:type="gramStart"/>
-            <w:r>
-              <w:t>..</w:t>
-            </w:r>
-            <w:proofErr w:type="gramEnd"/>
+            <w:r>
+              <w:t xml:space="preserve">Não poder compartilhar </w:t>
+            </w:r>
+            <w:r>
+              <w:t xml:space="preserve">em rede </w:t>
+            </w:r>
+            <w:r>
+              <w:t>imagens com dispositivos móveis..</w:t>
+            </w:r>
           </w:p>
         </w:tc>
       </w:tr>
@@ -580,41 +249,15 @@
             <w:pPr>
               <w:pStyle w:val="InfoBlue"/>
             </w:pPr>
-            <w:proofErr w:type="spellStart"/>
-            <w:r>
-              <w:t>Aos</w:t>
-            </w:r>
-            <w:proofErr w:type="spellEnd"/>
-            <w:r>
-              <w:t xml:space="preserve"> </w:t>
-            </w:r>
-            <w:proofErr w:type="spellStart"/>
-            <w:r>
-              <w:t>u</w:t>
-            </w:r>
-            <w:r>
-              <w:t>suários</w:t>
-            </w:r>
-            <w:proofErr w:type="spellEnd"/>
-            <w:r>
-              <w:t xml:space="preserve"> </w:t>
-            </w:r>
-            <w:proofErr w:type="spellStart"/>
-            <w:r>
-              <w:t>de</w:t>
-            </w:r>
-            <w:r>
-              <w:t>sses</w:t>
-            </w:r>
-            <w:proofErr w:type="spellEnd"/>
-            <w:r>
-              <w:t xml:space="preserve"> </w:t>
-            </w:r>
-            <w:proofErr w:type="spellStart"/>
-            <w:r>
-              <w:t>dispositivos</w:t>
-            </w:r>
-            <w:proofErr w:type="spellEnd"/>
+            <w:r>
+              <w:t>Aos u</w:t>
+            </w:r>
+            <w:r>
+              <w:t>suários de</w:t>
+            </w:r>
+            <w:r>
+              <w:t>sses dispositivos</w:t>
+            </w:r>
           </w:p>
         </w:tc>
       </w:tr>
@@ -654,29 +297,8 @@
             <w:pPr>
               <w:pStyle w:val="InfoBlue"/>
             </w:pPr>
-            <w:proofErr w:type="spellStart"/>
-            <w:r>
-              <w:t>pouca</w:t>
-            </w:r>
-            <w:proofErr w:type="spellEnd"/>
-            <w:r>
-              <w:t xml:space="preserve"> </w:t>
-            </w:r>
-            <w:proofErr w:type="spellStart"/>
-            <w:r>
-              <w:t>interação</w:t>
-            </w:r>
-            <w:proofErr w:type="spellEnd"/>
-            <w:r>
-              <w:t xml:space="preserve"> entre </w:t>
-            </w:r>
-            <w:proofErr w:type="spellStart"/>
-            <w:r>
-              <w:t>usuários</w:t>
-            </w:r>
-            <w:proofErr w:type="spellEnd"/>
-            <w:r>
-              <w:t xml:space="preserve"> de mobile´s</w:t>
+            <w:r>
+              <w:t>pouca interação entre usuários de mobile´s</w:t>
             </w:r>
           </w:p>
         </w:tc>
@@ -716,56 +338,14 @@
             <w:pPr>
               <w:pStyle w:val="InfoBlue"/>
             </w:pPr>
-            <w:proofErr w:type="spellStart"/>
-            <w:r>
-              <w:t>Criar</w:t>
-            </w:r>
-            <w:proofErr w:type="spellEnd"/>
-            <w:r>
-              <w:t xml:space="preserve"> </w:t>
-            </w:r>
-            <w:proofErr w:type="spellStart"/>
-            <w:r>
-              <w:t>uma</w:t>
-            </w:r>
-            <w:proofErr w:type="spellEnd"/>
-            <w:r>
-              <w:t xml:space="preserve"> </w:t>
-            </w:r>
-            <w:proofErr w:type="spellStart"/>
+            <w:r>
+              <w:t xml:space="preserve">Criar uma </w:t>
+            </w:r>
             <w:r>
               <w:t>apicação</w:t>
             </w:r>
             <w:r>
-              <w:t>l</w:t>
-            </w:r>
-            <w:proofErr w:type="spellEnd"/>
-            <w:r>
-              <w:t xml:space="preserve"> </w:t>
-            </w:r>
-            <w:proofErr w:type="spellStart"/>
-            <w:r>
-              <w:t>para</w:t>
-            </w:r>
-            <w:proofErr w:type="spellEnd"/>
-            <w:r>
-              <w:t xml:space="preserve"> </w:t>
-            </w:r>
-            <w:proofErr w:type="spellStart"/>
-            <w:r>
-              <w:t>compartilhamento</w:t>
-            </w:r>
-            <w:proofErr w:type="spellEnd"/>
-            <w:r>
-              <w:t xml:space="preserve"> de </w:t>
-            </w:r>
-            <w:proofErr w:type="spellStart"/>
-            <w:r>
-              <w:t>imagens</w:t>
-            </w:r>
-            <w:proofErr w:type="spellEnd"/>
-            <w:r>
-              <w:t>.</w:t>
+              <w:t>l para compartilhamento de imagens.</w:t>
             </w:r>
           </w:p>
         </w:tc>
@@ -846,29 +426,8 @@
             <w:pPr>
               <w:pStyle w:val="InfoBlue"/>
             </w:pPr>
-            <w:proofErr w:type="spellStart"/>
-            <w:r>
-              <w:t>Usuários</w:t>
-            </w:r>
-            <w:proofErr w:type="spellEnd"/>
-            <w:r>
-              <w:t xml:space="preserve"> de </w:t>
-            </w:r>
-            <w:proofErr w:type="spellStart"/>
-            <w:r>
-              <w:t>dispositivos</w:t>
-            </w:r>
-            <w:proofErr w:type="spellEnd"/>
-            <w:r>
-              <w:t xml:space="preserve"> </w:t>
-            </w:r>
-            <w:proofErr w:type="spellStart"/>
-            <w:r>
-              <w:t>móveis</w:t>
-            </w:r>
-            <w:proofErr w:type="spellEnd"/>
-            <w:r>
-              <w:t xml:space="preserve"> </w:t>
+            <w:r>
+              <w:t xml:space="preserve">Usuários de dispositivos móveis </w:t>
             </w:r>
           </w:p>
         </w:tc>
@@ -909,45 +468,14 @@
             <w:pPr>
               <w:pStyle w:val="InfoBlue"/>
             </w:pPr>
-            <w:proofErr w:type="spellStart"/>
-            <w:r>
-              <w:t>Querem</w:t>
-            </w:r>
-            <w:proofErr w:type="spellEnd"/>
-            <w:r>
-              <w:t xml:space="preserve"> </w:t>
-            </w:r>
-            <w:proofErr w:type="spellStart"/>
-            <w:r>
-              <w:t>compartilhar</w:t>
-            </w:r>
-            <w:proofErr w:type="spellEnd"/>
+            <w:r>
+              <w:t>Querem compartilhar</w:t>
+            </w:r>
             <w:r>
               <w:t xml:space="preserve">, </w:t>
             </w:r>
-            <w:proofErr w:type="spellStart"/>
-            <w:r>
-              <w:t>comentar</w:t>
-            </w:r>
-            <w:proofErr w:type="spellEnd"/>
-            <w:r>
-              <w:t xml:space="preserve"> e </w:t>
-            </w:r>
-            <w:proofErr w:type="spellStart"/>
-            <w:r>
-              <w:t>editar</w:t>
-            </w:r>
-            <w:proofErr w:type="spellEnd"/>
-            <w:r>
-              <w:t xml:space="preserve"> </w:t>
-            </w:r>
-            <w:proofErr w:type="spellStart"/>
-            <w:r>
-              <w:t>fotos</w:t>
-            </w:r>
-            <w:proofErr w:type="spellEnd"/>
-            <w:r>
-              <w:t xml:space="preserve"> </w:t>
+            <w:r>
+              <w:t xml:space="preserve">comentar e editar fotos </w:t>
             </w:r>
           </w:p>
         </w:tc>
@@ -988,11 +516,11 @@
             <w:pPr>
               <w:pStyle w:val="InfoBlue"/>
             </w:pPr>
-            <w:proofErr w:type="spellStart"/>
-            <w:r>
-              <w:t>Instagram</w:t>
-            </w:r>
-            <w:proofErr w:type="spellEnd"/>
+            <w:r>
+              <w:t>Produto X</w:t>
+            </w:r>
+            <w:bookmarkStart w:id="18" w:name="_GoBack"/>
+            <w:bookmarkEnd w:id="18"/>
           </w:p>
         </w:tc>
       </w:tr>
@@ -1032,51 +560,9 @@
             <w:pPr>
               <w:pStyle w:val="InfoBlue"/>
             </w:pPr>
-            <w:proofErr w:type="spellStart"/>
-            <w:r>
-              <w:t>Compartilha</w:t>
-            </w:r>
-            <w:proofErr w:type="spellEnd"/>
-            <w:r>
-              <w:t xml:space="preserve">  </w:t>
-            </w:r>
-            <w:proofErr w:type="spellStart"/>
-            <w:r>
-              <w:t>fotos</w:t>
-            </w:r>
-            <w:proofErr w:type="spellEnd"/>
-            <w:r>
-              <w:t xml:space="preserve"> e </w:t>
-            </w:r>
-            <w:proofErr w:type="spellStart"/>
-            <w:r>
-              <w:t>cria</w:t>
-            </w:r>
-            <w:proofErr w:type="spellEnd"/>
-            <w:r>
-              <w:t xml:space="preserve"> </w:t>
-            </w:r>
-            <w:proofErr w:type="spellStart"/>
-            <w:r>
-              <w:t>relaçãoes</w:t>
-            </w:r>
-            <w:proofErr w:type="spellEnd"/>
-            <w:r>
-              <w:t xml:space="preserve"> entre </w:t>
-            </w:r>
-            <w:proofErr w:type="spellStart"/>
-            <w:r>
-              <w:t>os</w:t>
-            </w:r>
-            <w:proofErr w:type="spellEnd"/>
-            <w:r>
-              <w:t xml:space="preserve"> </w:t>
-            </w:r>
-            <w:proofErr w:type="spellStart"/>
-            <w:r>
-              <w:t>usuários</w:t>
-            </w:r>
-            <w:proofErr w:type="spellEnd"/>
+            <w:r>
+              <w:t>Compartilha  fotos e cria relaçãoes entre os usuários</w:t>
+            </w:r>
           </w:p>
         </w:tc>
       </w:tr>
@@ -1157,43 +643,9 @@
             <w:pPr>
               <w:pStyle w:val="InfoBlue"/>
             </w:pPr>
-            <w:proofErr w:type="spellStart"/>
-            <w:r>
-              <w:t>Comenta</w:t>
-            </w:r>
-            <w:proofErr w:type="spellEnd"/>
-            <w:r>
-              <w:t xml:space="preserve"> </w:t>
-            </w:r>
-            <w:proofErr w:type="spellStart"/>
-            <w:r>
-              <w:t>fotos</w:t>
-            </w:r>
-            <w:proofErr w:type="spellEnd"/>
-            <w:r>
-              <w:t xml:space="preserve"> e </w:t>
-            </w:r>
-            <w:proofErr w:type="spellStart"/>
-            <w:r>
-              <w:t>cria</w:t>
-            </w:r>
-            <w:proofErr w:type="spellEnd"/>
-            <w:r>
-              <w:t xml:space="preserve"> </w:t>
-            </w:r>
-            <w:proofErr w:type="spellStart"/>
-            <w:r>
-              <w:t>relações</w:t>
-            </w:r>
-            <w:proofErr w:type="spellEnd"/>
-            <w:r>
-              <w:t xml:space="preserve"> entre </w:t>
-            </w:r>
-            <w:proofErr w:type="spellStart"/>
-            <w:r>
-              <w:t>usuários</w:t>
-            </w:r>
-            <w:proofErr w:type="spellEnd"/>
+            <w:r>
+              <w:t>Comenta fotos e cria relações entre usuários</w:t>
+            </w:r>
           </w:p>
         </w:tc>
       </w:tr>
@@ -1210,18 +662,18 @@
       <w:pPr>
         <w:pStyle w:val="Ttulo1"/>
       </w:pPr>
-      <w:bookmarkStart w:id="18" w:name="_Toc447960005"/>
-      <w:bookmarkStart w:id="19" w:name="_Toc452813581"/>
-      <w:bookmarkStart w:id="20" w:name="_Toc512930909"/>
-      <w:bookmarkStart w:id="21" w:name="_Toc20715758"/>
-      <w:bookmarkStart w:id="22" w:name="_Toc436203381"/>
+      <w:bookmarkStart w:id="19" w:name="_Toc447960005"/>
+      <w:bookmarkStart w:id="20" w:name="_Toc452813581"/>
+      <w:bookmarkStart w:id="21" w:name="_Toc512930909"/>
+      <w:bookmarkStart w:id="22" w:name="_Toc20715758"/>
+      <w:bookmarkStart w:id="23" w:name="_Toc436203381"/>
       <w:r>
         <w:t>Stakeholder Descriptions</w:t>
       </w:r>
-      <w:bookmarkEnd w:id="18"/>
       <w:bookmarkEnd w:id="19"/>
       <w:bookmarkEnd w:id="20"/>
       <w:bookmarkEnd w:id="21"/>
+      <w:bookmarkEnd w:id="22"/>
     </w:p>
     <w:p>
       <w:pPr>
@@ -1343,85 +795,8 @@
             <w:pPr>
               <w:pStyle w:val="InfoBlue"/>
             </w:pPr>
-            <w:proofErr w:type="spellStart"/>
-            <w:r>
-              <w:t>Usário</w:t>
-            </w:r>
-            <w:proofErr w:type="spellEnd"/>
-            <w:r>
-              <w:t xml:space="preserve"> de </w:t>
-            </w:r>
-            <w:proofErr w:type="spellStart"/>
-            <w:r>
-              <w:t>diferentes</w:t>
-            </w:r>
-            <w:proofErr w:type="spellEnd"/>
-            <w:r>
-              <w:t xml:space="preserve"> </w:t>
-            </w:r>
-            <w:proofErr w:type="spellStart"/>
-            <w:r>
-              <w:t>dispositivos</w:t>
-            </w:r>
-            <w:proofErr w:type="spellEnd"/>
-            <w:r>
-              <w:t xml:space="preserve"> </w:t>
-            </w:r>
-            <w:proofErr w:type="spellStart"/>
-            <w:r>
-              <w:t>móveis</w:t>
-            </w:r>
-            <w:proofErr w:type="spellEnd"/>
-            <w:r>
-              <w:t xml:space="preserve"> </w:t>
-            </w:r>
-            <w:proofErr w:type="spellStart"/>
-            <w:r>
-              <w:t>tais</w:t>
-            </w:r>
-            <w:proofErr w:type="spellEnd"/>
-            <w:r>
-              <w:t xml:space="preserve"> </w:t>
-            </w:r>
-            <w:proofErr w:type="spellStart"/>
-            <w:r>
-              <w:t>como</w:t>
-            </w:r>
-            <w:proofErr w:type="spellEnd"/>
-            <w:r>
-              <w:t xml:space="preserve">: Tablets, </w:t>
-            </w:r>
-            <w:proofErr w:type="spellStart"/>
-            <w:r>
-              <w:t>Celulares</w:t>
-            </w:r>
-            <w:proofErr w:type="spellEnd"/>
-            <w:r>
-              <w:t xml:space="preserve">, Consoles Games </w:t>
-            </w:r>
-            <w:proofErr w:type="spellStart"/>
-            <w:r>
-              <w:t>Portáteis</w:t>
-            </w:r>
-            <w:proofErr w:type="spellEnd"/>
-            <w:r>
-              <w:t xml:space="preserve">, </w:t>
-            </w:r>
-            <w:proofErr w:type="spellStart"/>
-            <w:r>
-              <w:t>Máquinas</w:t>
-            </w:r>
-            <w:proofErr w:type="spellEnd"/>
-            <w:r>
-              <w:t xml:space="preserve"> </w:t>
-            </w:r>
-            <w:proofErr w:type="spellStart"/>
-            <w:r>
-              <w:t>fotográficas</w:t>
-            </w:r>
-            <w:proofErr w:type="spellEnd"/>
-            <w:r>
-              <w:t xml:space="preserve">. </w:t>
+            <w:r>
+              <w:t xml:space="preserve">Usário de diferentes dispositivos móveis tais como: Tablets, Celulares, Consoles Games Portáteis, Máquinas fotográficas. </w:t>
             </w:r>
           </w:p>
         </w:tc>
@@ -1434,12 +809,7 @@
               <w:pStyle w:val="InfoBlue"/>
             </w:pPr>
             <w:r>
-              <w:t>[Summ</w:t>
-            </w:r>
-            <w:bookmarkStart w:id="23" w:name="_GoBack"/>
-            <w:bookmarkEnd w:id="23"/>
-            <w:r>
-              <w:t>arize the stakeholder’s key responsibilities with regard to the system being developed; that is, their interest as a stakeholder. For example, this stakeholder:</w:t>
+              <w:t>[Summarize the stakeholder’s key responsibilities with regard to the system being developed; that is, their interest as a stakeholder. For example, this stakeholder:</w:t>
             </w:r>
           </w:p>
           <w:p>
@@ -1579,7 +949,7 @@
       <w:bookmarkStart w:id="33" w:name="_Toc452813590"/>
       <w:bookmarkStart w:id="34" w:name="_Toc512930915"/>
       <w:bookmarkStart w:id="35" w:name="_Toc20715760"/>
-      <w:bookmarkEnd w:id="22"/>
+      <w:bookmarkEnd w:id="23"/>
       <w:r>
         <w:t>Product Overview</w:t>
       </w:r>
@@ -1743,11 +1113,9 @@
               <w:pStyle w:val="Corpodetexto"/>
               <w:ind w:left="0"/>
             </w:pPr>
-            <w:proofErr w:type="spellStart"/>
             <w:r>
               <w:t>Comunicação</w:t>
             </w:r>
-            <w:proofErr w:type="spellEnd"/>
           </w:p>
         </w:tc>
         <w:tc>
@@ -1773,27 +1141,9 @@
               <w:pStyle w:val="Corpodetexto"/>
               <w:ind w:left="0"/>
             </w:pPr>
-            <w:proofErr w:type="spellStart"/>
-            <w:r>
-              <w:t>Troca</w:t>
-            </w:r>
-            <w:proofErr w:type="spellEnd"/>
-            <w:r>
-              <w:t xml:space="preserve"> de </w:t>
-            </w:r>
-            <w:proofErr w:type="spellStart"/>
-            <w:r>
-              <w:t>mensagens</w:t>
-            </w:r>
-            <w:proofErr w:type="spellEnd"/>
-            <w:r>
-              <w:t xml:space="preserve"> </w:t>
-            </w:r>
-            <w:proofErr w:type="spellStart"/>
-            <w:r>
-              <w:t>instâneas</w:t>
-            </w:r>
-            <w:proofErr w:type="spellEnd"/>
+            <w:r>
+              <w:t>Troca de mensagens instâneas</w:t>
+            </w:r>
           </w:p>
         </w:tc>
         <w:tc>
@@ -2024,11 +1374,9 @@
       <w:pPr>
         <w:pStyle w:val="InfoBlue"/>
       </w:pPr>
-      <w:proofErr w:type="gramStart"/>
       <w:r>
         <w:t>[At a high level, list applicable standards, hardware, or platform requirements; performance requirements; and environmental requirements.</w:t>
       </w:r>
-      <w:proofErr w:type="gramEnd"/>
     </w:p>
     <w:p>
       <w:pPr>
@@ -2313,21 +1661,11 @@
           <w:r>
             <w:sym w:font="Symbol" w:char="F0D3"/>
           </w:r>
-          <w:r>
-            <w:fldChar w:fldCharType="begin"/>
-          </w:r>
-          <w:r>
-            <w:instrText xml:space="preserve"> DOCPROPERTY "Company"  \* MERGEFORMAT </w:instrText>
-          </w:r>
-          <w:r>
-            <w:fldChar w:fldCharType="separate"/>
-          </w:r>
-          <w:r>
-            <w:t>&lt;Company Name&gt;</w:t>
-          </w:r>
-          <w:r>
-            <w:fldChar w:fldCharType="end"/>
-          </w:r>
+          <w:fldSimple w:instr=" DOCPROPERTY &quot;Company&quot;  \* MERGEFORMAT ">
+            <w:r>
+              <w:t>&lt;Company Name&gt;</w:t>
+            </w:r>
+          </w:fldSimple>
           <w:r>
             <w:t xml:space="preserve">, </w:t>
           </w:r>
@@ -2484,13 +1822,14 @@
             <w:t>&lt;</w:t>
           </w:r>
           <w:r>
-            <w:t xml:space="preserve">Henrique </w:t>
+            <w:t xml:space="preserve"> </w:t>
           </w:r>
-          <w:proofErr w:type="spellStart"/>
           <w:r>
-            <w:t>Instagram</w:t>
+            <w:t>Henrique Projeto</w:t>
           </w:r>
-          <w:proofErr w:type="spellEnd"/>
+          <w:r>
+            <w:t xml:space="preserve"> </w:t>
+          </w:r>
           <w:r>
             <w:t>&gt;</w:t>
           </w:r>
@@ -2526,21 +1865,11 @@
           <w:tcW w:w="6379" w:type="dxa"/>
         </w:tcPr>
         <w:p>
-          <w:r>
-            <w:fldChar w:fldCharType="begin"/>
-          </w:r>
-          <w:r>
-            <w:instrText xml:space="preserve"> TITLE  \* MERGEFORMAT </w:instrText>
-          </w:r>
-          <w:r>
-            <w:fldChar w:fldCharType="separate"/>
-          </w:r>
-          <w:r>
-            <w:t>Vision</w:t>
-          </w:r>
-          <w:r>
-            <w:fldChar w:fldCharType="end"/>
-          </w:r>
+          <w:fldSimple w:instr=" TITLE  \* MERGEFORMAT ">
+            <w:r>
+              <w:t>Vision</w:t>
+            </w:r>
+          </w:fldSimple>
         </w:p>
       </w:tc>
       <w:tc>

</xml_diff>